<commit_message>
Phiếu học tập buổi 1 và buổi 2
</commit_message>
<xml_diff>
--- a/PHT Buổi 1+2.docx
+++ b/PHT Buổi 1+2.docx
@@ -4939,31 +4939,7 @@
       </w:r>
       <w:proofErr w:type="spellEnd"/>
       <w:r>
-        <w:t xml:space="preserve"> </w:t>
-      </w:r>
-      <w:proofErr w:type="spellStart"/>
-      <w:r>
-        <w:t>mừng</w:t>
-      </w:r>
-      <w:proofErr w:type="spellEnd"/>
-      <w:r>
-        <w:t xml:space="preserve"> </w:t>
-      </w:r>
-      <w:proofErr w:type="spellStart"/>
-      <w:r>
-        <w:t>đến</w:t>
-      </w:r>
-      <w:proofErr w:type="spellEnd"/>
-      <w:r>
-        <w:t xml:space="preserve"> </w:t>
-      </w:r>
-      <w:proofErr w:type="spellStart"/>
-      <w:r>
-        <w:t>với</w:t>
-      </w:r>
-      <w:proofErr w:type="spellEnd"/>
-      <w:r>
-        <w:t xml:space="preserve"> C#!"</w:t>
+        <w:t xml:space="preserve"> mừng đến với C#!"</w:t>
       </w:r>
       <w:proofErr w:type="gramStart"/>
       <w:r>
@@ -5038,15 +5014,7 @@
       </w:r>
       <w:proofErr w:type="spellEnd"/>
       <w:r>
-        <w:t xml:space="preserve"> </w:t>
-      </w:r>
-      <w:proofErr w:type="spellStart"/>
-      <w:r>
-        <w:t>thị</w:t>
-      </w:r>
-      <w:proofErr w:type="spellEnd"/>
-      <w:r>
-        <w:t xml:space="preserve"> </w:t>
+        <w:t xml:space="preserve"> thị </w:t>
       </w:r>
       <w:proofErr w:type="spellStart"/>
       <w:r>
@@ -5087,23 +5055,7 @@
       </w:r>
       <w:proofErr w:type="spellEnd"/>
       <w:r>
-        <w:t xml:space="preserve"> </w:t>
-      </w:r>
-      <w:proofErr w:type="spellStart"/>
-      <w:r>
-        <w:t>ký</w:t>
-      </w:r>
-      <w:proofErr w:type="spellEnd"/>
-      <w:r>
-        <w:t xml:space="preserve"> </w:t>
-      </w:r>
-      <w:proofErr w:type="spellStart"/>
-      <w:r>
-        <w:t>tự</w:t>
-      </w:r>
-      <w:proofErr w:type="spellEnd"/>
-      <w:r>
-        <w:t xml:space="preserve"> </w:t>
+        <w:t xml:space="preserve"> ký tự </w:t>
       </w:r>
     </w:p>
     <w:p>
@@ -5144,15 +5096,7 @@
       </w:r>
       <w:proofErr w:type="spellEnd"/>
       <w:r>
-        <w:t xml:space="preserve"> </w:t>
-      </w:r>
-      <w:proofErr w:type="spellStart"/>
-      <w:r>
-        <w:t>nguyên</w:t>
-      </w:r>
-      <w:proofErr w:type="spellEnd"/>
-      <w:r>
-        <w:t xml:space="preserve"> </w:t>
+        <w:t xml:space="preserve"> nguyên </w:t>
       </w:r>
     </w:p>
     <w:p>
@@ -5177,15 +5121,7 @@
       </w:r>
       <w:proofErr w:type="spellEnd"/>
       <w:r>
-        <w:t xml:space="preserve"> </w:t>
-      </w:r>
-      <w:proofErr w:type="spellStart"/>
-      <w:r>
-        <w:t>thực</w:t>
-      </w:r>
-      <w:proofErr w:type="spellEnd"/>
-      <w:r>
-        <w:t xml:space="preserve"> </w:t>
+        <w:t xml:space="preserve"> thực </w:t>
       </w:r>
     </w:p>
     <w:p>
@@ -5391,15 +5327,7 @@
       </w:r>
       <w:proofErr w:type="spellEnd"/>
       <w:r>
-        <w:t xml:space="preserve"> </w:t>
-      </w:r>
-      <w:proofErr w:type="spellStart"/>
-      <w:r>
-        <w:t>hiện</w:t>
-      </w:r>
-      <w:proofErr w:type="spellEnd"/>
-      <w:r>
-        <w:t xml:space="preserve"> </w:t>
+        <w:t xml:space="preserve"> hiện </w:t>
       </w:r>
       <w:proofErr w:type="spellStart"/>
       <w:r>
@@ -6128,31 +6056,7 @@
       </w:r>
       <w:proofErr w:type="spellEnd"/>
       <w:r>
-        <w:t xml:space="preserve"> </w:t>
-      </w:r>
-      <w:proofErr w:type="spellStart"/>
-      <w:r>
-        <w:t>mừng</w:t>
-      </w:r>
-      <w:proofErr w:type="spellEnd"/>
-      <w:r>
-        <w:t xml:space="preserve"> </w:t>
-      </w:r>
-      <w:proofErr w:type="spellStart"/>
-      <w:r>
-        <w:t>đến</w:t>
-      </w:r>
-      <w:proofErr w:type="spellEnd"/>
-      <w:r>
-        <w:t xml:space="preserve"> </w:t>
-      </w:r>
-      <w:proofErr w:type="spellStart"/>
-      <w:r>
-        <w:t>với</w:t>
-      </w:r>
-      <w:proofErr w:type="spellEnd"/>
-      <w:r>
-        <w:t xml:space="preserve"> C#!"</w:t>
+        <w:t xml:space="preserve"> mừng đến với C#!"</w:t>
       </w:r>
       <w:proofErr w:type="gramStart"/>
       <w:r>
@@ -6227,15 +6131,7 @@
       </w:r>
       <w:proofErr w:type="spellEnd"/>
       <w:r>
-        <w:t xml:space="preserve"> </w:t>
-      </w:r>
-      <w:proofErr w:type="spellStart"/>
-      <w:r>
-        <w:t>thị</w:t>
-      </w:r>
-      <w:proofErr w:type="spellEnd"/>
-      <w:r>
-        <w:t xml:space="preserve"> </w:t>
+        <w:t xml:space="preserve"> thị </w:t>
       </w:r>
       <w:proofErr w:type="spellStart"/>
       <w:r>
@@ -6276,23 +6172,7 @@
       </w:r>
       <w:proofErr w:type="spellEnd"/>
       <w:r>
-        <w:t xml:space="preserve"> </w:t>
-      </w:r>
-      <w:proofErr w:type="spellStart"/>
-      <w:r>
-        <w:t>ký</w:t>
-      </w:r>
-      <w:proofErr w:type="spellEnd"/>
-      <w:r>
-        <w:t xml:space="preserve"> </w:t>
-      </w:r>
-      <w:proofErr w:type="spellStart"/>
-      <w:r>
-        <w:t>tự</w:t>
-      </w:r>
-      <w:proofErr w:type="spellEnd"/>
-      <w:r>
-        <w:t xml:space="preserve"> </w:t>
+        <w:t xml:space="preserve"> ký tự </w:t>
       </w:r>
     </w:p>
     <w:p>
@@ -6333,15 +6213,7 @@
       </w:r>
       <w:proofErr w:type="spellEnd"/>
       <w:r>
-        <w:t xml:space="preserve"> </w:t>
-      </w:r>
-      <w:proofErr w:type="spellStart"/>
-      <w:r>
-        <w:t>nguyên</w:t>
-      </w:r>
-      <w:proofErr w:type="spellEnd"/>
-      <w:r>
-        <w:t xml:space="preserve"> </w:t>
+        <w:t xml:space="preserve"> nguyên </w:t>
       </w:r>
     </w:p>
     <w:p>
@@ -6366,15 +6238,7 @@
       </w:r>
       <w:proofErr w:type="spellEnd"/>
       <w:r>
-        <w:t xml:space="preserve"> </w:t>
-      </w:r>
-      <w:proofErr w:type="spellStart"/>
-      <w:r>
-        <w:t>thực</w:t>
-      </w:r>
-      <w:proofErr w:type="spellEnd"/>
-      <w:r>
-        <w:t xml:space="preserve"> </w:t>
+        <w:t xml:space="preserve"> thực </w:t>
       </w:r>
     </w:p>
     <w:p>
@@ -6579,15 +6443,7 @@
       </w:r>
       <w:proofErr w:type="spellEnd"/>
       <w:r>
-        <w:t xml:space="preserve"> </w:t>
-      </w:r>
-      <w:proofErr w:type="spellStart"/>
-      <w:r>
-        <w:t>hiện</w:t>
-      </w:r>
-      <w:proofErr w:type="spellEnd"/>
-      <w:r>
-        <w:t xml:space="preserve"> </w:t>
+        <w:t xml:space="preserve"> hiện </w:t>
       </w:r>
       <w:proofErr w:type="spellStart"/>
       <w:r>
@@ -9560,15 +9416,7 @@
       </w:r>
       <w:proofErr w:type="spellEnd"/>
       <w:r>
-        <w:t xml:space="preserve"> </w:t>
-      </w:r>
-      <w:proofErr w:type="spellStart"/>
-      <w:r>
-        <w:t>viên</w:t>
-      </w:r>
-      <w:proofErr w:type="spellEnd"/>
-      <w:r>
-        <w:t xml:space="preserve"> </w:t>
+        <w:t xml:space="preserve"> viên </w:t>
       </w:r>
     </w:p>
     <w:p>
@@ -9912,23 +9760,7 @@
       </w:r>
       <w:proofErr w:type="spellEnd"/>
       <w:r>
-        <w:t xml:space="preserve"> </w:t>
-      </w:r>
-      <w:proofErr w:type="spellStart"/>
-      <w:r>
-        <w:t>xếp</w:t>
-      </w:r>
-      <w:proofErr w:type="spellEnd"/>
-      <w:r>
-        <w:t xml:space="preserve"> </w:t>
-      </w:r>
-      <w:proofErr w:type="spellStart"/>
-      <w:r>
-        <w:t>loại</w:t>
-      </w:r>
-      <w:proofErr w:type="spellEnd"/>
-      <w:r>
-        <w:t xml:space="preserve"> </w:t>
+        <w:t xml:space="preserve"> xếp loại </w:t>
       </w:r>
     </w:p>
     <w:p>
@@ -9953,15 +9785,7 @@
       </w:r>
       <w:proofErr w:type="spellEnd"/>
       <w:r>
-        <w:t xml:space="preserve"> </w:t>
-      </w:r>
-      <w:proofErr w:type="spellStart"/>
-      <w:r>
-        <w:t>chí</w:t>
-      </w:r>
-      <w:proofErr w:type="spellEnd"/>
-      <w:r>
-        <w:t xml:space="preserve">: </w:t>
+        <w:t xml:space="preserve"> chí: </w:t>
       </w:r>
     </w:p>
     <w:p>
@@ -10192,15 +10016,7 @@
       </w:r>
       <w:proofErr w:type="spellEnd"/>
       <w:r>
-        <w:t xml:space="preserve"> </w:t>
-      </w:r>
-      <w:proofErr w:type="spellStart"/>
-      <w:r>
-        <w:t>đây</w:t>
-      </w:r>
-      <w:proofErr w:type="spellEnd"/>
-      <w:r>
-        <w:t xml:space="preserve">) </w:t>
+        <w:t xml:space="preserve"> đây) </w:t>
       </w:r>
     </w:p>
     <w:p>
@@ -10412,15 +10228,7 @@
       </w:r>
       <w:proofErr w:type="spellEnd"/>
       <w:r>
-        <w:t xml:space="preserve"> </w:t>
-      </w:r>
-      <w:proofErr w:type="spellStart"/>
-      <w:r>
-        <w:t>duyệt</w:t>
-      </w:r>
-      <w:proofErr w:type="spellEnd"/>
-      <w:r>
-        <w:t xml:space="preserve"> </w:t>
+        <w:t xml:space="preserve"> duyệt </w:t>
       </w:r>
     </w:p>
     <w:p>
@@ -10587,15 +10395,7 @@
       </w:r>
       <w:proofErr w:type="spellEnd"/>
       <w:r>
-        <w:t xml:space="preserve">("\n=== </w:t>
-      </w:r>
-      <w:proofErr w:type="spellStart"/>
-      <w:r>
-        <w:t>Bảng</w:t>
-      </w:r>
-      <w:proofErr w:type="spellEnd"/>
-      <w:r>
-        <w:t xml:space="preserve"> </w:t>
+        <w:t xml:space="preserve">("\n=== Bảng </w:t>
       </w:r>
       <w:proofErr w:type="spellStart"/>
       <w:r>
@@ -10652,15 +10452,7 @@
       </w:r>
       <w:proofErr w:type="spellEnd"/>
       <w:r>
-        <w:t xml:space="preserve">; </w:t>
-      </w:r>
-      <w:proofErr w:type="spellStart"/>
-      <w:r>
-        <w:t>i</w:t>
-      </w:r>
-      <w:proofErr w:type="spellEnd"/>
-      <w:r>
-        <w:t xml:space="preserve">++) </w:t>
+        <w:t xml:space="preserve">; i++) </w:t>
       </w:r>
     </w:p>
     <w:p>
@@ -10767,15 +10559,7 @@
       </w:r>
       <w:proofErr w:type="spellEnd"/>
       <w:r>
-        <w:t xml:space="preserve"> </w:t>
-      </w:r>
-      <w:proofErr w:type="spellStart"/>
-      <w:r>
-        <w:t>viên</w:t>
-      </w:r>
-      <w:proofErr w:type="spellEnd"/>
-      <w:r>
-        <w:t xml:space="preserve"> </w:t>
+        <w:t xml:space="preserve"> viên </w:t>
       </w:r>
     </w:p>
     <w:p>
@@ -10824,16 +10608,116 @@
       </w:r>
       <w:proofErr w:type="spellEnd"/>
       <w:r>
-        <w:t xml:space="preserve"> </w:t>
-      </w:r>
-      <w:proofErr w:type="spellStart"/>
-      <w:r>
-        <w:t>đây</w:t>
+        <w:t xml:space="preserve"> đây) </w:t>
+      </w:r>
+    </w:p>
+    <w:p>
+      <w:pPr>
+        <w:spacing w:after="15" w:line="259" w:lineRule="auto"/>
+        <w:ind w:left="0" w:firstLine="0"/>
+      </w:pPr>
+      <w:r>
+        <w:t xml:space="preserve"> </w:t>
+      </w:r>
+    </w:p>
+    <w:p>
+      <w:pPr>
+        <w:ind w:left="-5" w:right="53"/>
+      </w:pPr>
+      <w:r>
+        <w:t xml:space="preserve">        } </w:t>
+      </w:r>
+    </w:p>
+    <w:p>
+      <w:pPr>
+        <w:spacing w:after="15" w:line="259" w:lineRule="auto"/>
+        <w:ind w:left="0" w:firstLine="0"/>
+      </w:pPr>
+      <w:r>
+        <w:t xml:space="preserve"> </w:t>
+      </w:r>
+    </w:p>
+    <w:p>
+      <w:pPr>
+        <w:spacing w:after="17" w:line="259" w:lineRule="auto"/>
+        <w:ind w:left="0" w:firstLine="0"/>
+      </w:pPr>
+      <w:r>
+        <w:t xml:space="preserve">         </w:t>
+      </w:r>
+    </w:p>
+    <w:p>
+      <w:pPr>
+        <w:spacing w:after="15" w:line="259" w:lineRule="auto"/>
+        <w:ind w:left="0" w:firstLine="0"/>
+      </w:pPr>
+      <w:r>
+        <w:t xml:space="preserve"> </w:t>
+      </w:r>
+    </w:p>
+    <w:p>
+      <w:pPr>
+        <w:ind w:left="-5" w:right="53"/>
+      </w:pPr>
+      <w:r>
+        <w:t xml:space="preserve">        // TODO 6: (</w:t>
+      </w:r>
+      <w:proofErr w:type="spellStart"/>
+      <w:r>
+        <w:t>Tùy</w:t>
+      </w:r>
+      <w:proofErr w:type="spellEnd"/>
+      <w:r>
+        <w:t xml:space="preserve"> </w:t>
+      </w:r>
+      <w:proofErr w:type="spellStart"/>
+      <w:r>
+        <w:t>chọn</w:t>
       </w:r>
       <w:proofErr w:type="spellEnd"/>
       <w:r>
         <w:t xml:space="preserve">) </w:t>
       </w:r>
+      <w:proofErr w:type="spellStart"/>
+      <w:r>
+        <w:t>Dùng</w:t>
+      </w:r>
+      <w:proofErr w:type="spellEnd"/>
+      <w:r>
+        <w:t xml:space="preserve"> while loop </w:t>
+      </w:r>
+      <w:proofErr w:type="spellStart"/>
+      <w:r>
+        <w:t>để</w:t>
+      </w:r>
+      <w:proofErr w:type="spellEnd"/>
+      <w:r>
+        <w:t xml:space="preserve"> </w:t>
+      </w:r>
+      <w:proofErr w:type="spellStart"/>
+      <w:r>
+        <w:t>tính</w:t>
+      </w:r>
+      <w:proofErr w:type="spellEnd"/>
+      <w:r>
+        <w:t xml:space="preserve"> </w:t>
+      </w:r>
+      <w:proofErr w:type="spellStart"/>
+      <w:r>
+        <w:t>tổng</w:t>
+      </w:r>
+      <w:proofErr w:type="spellEnd"/>
+      <w:r>
+        <w:t xml:space="preserve"> </w:t>
+      </w:r>
+      <w:proofErr w:type="spellStart"/>
+      <w:r>
+        <w:t>điểm</w:t>
+      </w:r>
+      <w:proofErr w:type="spellEnd"/>
+      <w:r>
+        <w:t xml:space="preserve"> </w:t>
+      </w:r>
     </w:p>
     <w:p>
       <w:pPr>
@@ -10849,25 +10733,71 @@
         <w:ind w:left="-5" w:right="53"/>
       </w:pPr>
       <w:r>
-        <w:t xml:space="preserve">        } </w:t>
-      </w:r>
-    </w:p>
-    <w:p>
-      <w:pPr>
-        <w:spacing w:after="15" w:line="259" w:lineRule="auto"/>
-        <w:ind w:left="0" w:firstLine="0"/>
-      </w:pPr>
-      <w:r>
-        <w:t xml:space="preserve"> </w:t>
-      </w:r>
-    </w:p>
-    <w:p>
-      <w:pPr>
-        <w:spacing w:after="17" w:line="259" w:lineRule="auto"/>
-        <w:ind w:left="0" w:firstLine="0"/>
-      </w:pPr>
-      <w:r>
-        <w:t xml:space="preserve">         </w:t>
+        <w:t xml:space="preserve">        // </w:t>
+      </w:r>
+      <w:proofErr w:type="spellStart"/>
+      <w:r>
+        <w:t>Gợi</w:t>
+      </w:r>
+      <w:proofErr w:type="spellEnd"/>
+      <w:r>
+        <w:t xml:space="preserve"> ý: </w:t>
+      </w:r>
+      <w:proofErr w:type="spellStart"/>
+      <w:r>
+        <w:t>Duyệt</w:t>
+      </w:r>
+      <w:proofErr w:type="spellEnd"/>
+      <w:r>
+        <w:t xml:space="preserve"> </w:t>
+      </w:r>
+      <w:proofErr w:type="spellStart"/>
+      <w:r>
+        <w:t>mảng</w:t>
+      </w:r>
+      <w:proofErr w:type="spellEnd"/>
+      <w:r>
+        <w:t xml:space="preserve"> </w:t>
+      </w:r>
+      <w:proofErr w:type="spellStart"/>
+      <w:r>
+        <w:t>diemSV</w:t>
+      </w:r>
+      <w:proofErr w:type="spellEnd"/>
+      <w:r>
+        <w:t xml:space="preserve"> </w:t>
+      </w:r>
+      <w:proofErr w:type="spellStart"/>
+      <w:r>
+        <w:t>và</w:t>
+      </w:r>
+      <w:proofErr w:type="spellEnd"/>
+      <w:r>
+        <w:t xml:space="preserve"> </w:t>
+      </w:r>
+      <w:proofErr w:type="spellStart"/>
+      <w:r>
+        <w:t>cộng</w:t>
+      </w:r>
+      <w:proofErr w:type="spellEnd"/>
+      <w:r>
+        <w:t xml:space="preserve"> </w:t>
+      </w:r>
+      <w:proofErr w:type="spellStart"/>
+      <w:r>
+        <w:t>tất</w:t>
+      </w:r>
+      <w:proofErr w:type="spellEnd"/>
+      <w:r>
+        <w:t xml:space="preserve"> </w:t>
+      </w:r>
+      <w:proofErr w:type="spellStart"/>
+      <w:r>
+        <w:t>cả</w:t>
+      </w:r>
+      <w:proofErr w:type="spellEnd"/>
+      <w:r>
+        <w:t xml:space="preserve"> lại </w:t>
       </w:r>
     </w:p>
     <w:p>
@@ -10884,64 +10814,74 @@
         <w:ind w:left="-5" w:right="53"/>
       </w:pPr>
       <w:r>
-        <w:t xml:space="preserve">        // TODO 6: (</w:t>
-      </w:r>
-      <w:proofErr w:type="spellStart"/>
-      <w:r>
-        <w:t>Tùy</w:t>
-      </w:r>
-      <w:proofErr w:type="spellEnd"/>
-      <w:r>
-        <w:t xml:space="preserve"> </w:t>
-      </w:r>
-      <w:proofErr w:type="spellStart"/>
-      <w:r>
-        <w:t>chọn</w:t>
+        <w:t xml:space="preserve">        double </w:t>
+      </w:r>
+      <w:proofErr w:type="spellStart"/>
+      <w:r>
+        <w:t>tongDiem</w:t>
+      </w:r>
+      <w:proofErr w:type="spellEnd"/>
+      <w:r>
+        <w:t xml:space="preserve"> = </w:t>
+      </w:r>
+      <w:proofErr w:type="gramStart"/>
+      <w:r>
+        <w:t>0;</w:t>
+      </w:r>
+      <w:proofErr w:type="gramEnd"/>
+      <w:r>
+        <w:t xml:space="preserve"> </w:t>
+      </w:r>
+    </w:p>
+    <w:p>
+      <w:pPr>
+        <w:spacing w:after="15" w:line="259" w:lineRule="auto"/>
+        <w:ind w:left="0" w:firstLine="0"/>
+      </w:pPr>
+      <w:r>
+        <w:t xml:space="preserve"> </w:t>
+      </w:r>
+    </w:p>
+    <w:p>
+      <w:pPr>
+        <w:ind w:left="-5" w:right="53"/>
+      </w:pPr>
+      <w:r>
+        <w:t xml:space="preserve">        int j = </w:t>
+      </w:r>
+      <w:proofErr w:type="gramStart"/>
+      <w:r>
+        <w:t>0;</w:t>
+      </w:r>
+      <w:proofErr w:type="gramEnd"/>
+      <w:r>
+        <w:t xml:space="preserve"> </w:t>
+      </w:r>
+    </w:p>
+    <w:p>
+      <w:pPr>
+        <w:spacing w:after="0" w:line="259" w:lineRule="auto"/>
+        <w:ind w:left="0" w:firstLine="0"/>
+      </w:pPr>
+      <w:r>
+        <w:t xml:space="preserve"> </w:t>
+      </w:r>
+    </w:p>
+    <w:p>
+      <w:pPr>
+        <w:ind w:left="-5" w:right="53"/>
+      </w:pPr>
+      <w:r>
+        <w:t xml:space="preserve">        while (j &lt; </w:t>
+      </w:r>
+      <w:proofErr w:type="spellStart"/>
+      <w:r>
+        <w:t>diemSV.Length</w:t>
       </w:r>
       <w:proofErr w:type="spellEnd"/>
       <w:r>
         <w:t xml:space="preserve">) </w:t>
       </w:r>
-      <w:proofErr w:type="spellStart"/>
-      <w:r>
-        <w:t>Dùng</w:t>
-      </w:r>
-      <w:proofErr w:type="spellEnd"/>
-      <w:r>
-        <w:t xml:space="preserve"> while loop </w:t>
-      </w:r>
-      <w:proofErr w:type="spellStart"/>
-      <w:r>
-        <w:t>để</w:t>
-      </w:r>
-      <w:proofErr w:type="spellEnd"/>
-      <w:r>
-        <w:t xml:space="preserve"> </w:t>
-      </w:r>
-      <w:proofErr w:type="spellStart"/>
-      <w:r>
-        <w:t>tính</w:t>
-      </w:r>
-      <w:proofErr w:type="spellEnd"/>
-      <w:r>
-        <w:t xml:space="preserve"> </w:t>
-      </w:r>
-      <w:proofErr w:type="spellStart"/>
-      <w:r>
-        <w:t>tổng</w:t>
-      </w:r>
-      <w:proofErr w:type="spellEnd"/>
-      <w:r>
-        <w:t xml:space="preserve"> </w:t>
-      </w:r>
-      <w:proofErr w:type="spellStart"/>
-      <w:r>
-        <w:t>điểm</w:t>
-      </w:r>
-      <w:proofErr w:type="spellEnd"/>
-      <w:r>
-        <w:t xml:space="preserve"> </w:t>
-      </w:r>
     </w:p>
     <w:p>
       <w:pPr>
@@ -10957,79 +10897,7 @@
         <w:ind w:left="-5" w:right="53"/>
       </w:pPr>
       <w:r>
-        <w:t xml:space="preserve">        // </w:t>
-      </w:r>
-      <w:proofErr w:type="spellStart"/>
-      <w:r>
-        <w:t>Gợi</w:t>
-      </w:r>
-      <w:proofErr w:type="spellEnd"/>
-      <w:r>
-        <w:t xml:space="preserve"> ý: </w:t>
-      </w:r>
-      <w:proofErr w:type="spellStart"/>
-      <w:r>
-        <w:t>Duyệt</w:t>
-      </w:r>
-      <w:proofErr w:type="spellEnd"/>
-      <w:r>
-        <w:t xml:space="preserve"> </w:t>
-      </w:r>
-      <w:proofErr w:type="spellStart"/>
-      <w:r>
-        <w:t>mảng</w:t>
-      </w:r>
-      <w:proofErr w:type="spellEnd"/>
-      <w:r>
-        <w:t xml:space="preserve"> </w:t>
-      </w:r>
-      <w:proofErr w:type="spellStart"/>
-      <w:r>
-        <w:t>diemSV</w:t>
-      </w:r>
-      <w:proofErr w:type="spellEnd"/>
-      <w:r>
-        <w:t xml:space="preserve"> </w:t>
-      </w:r>
-      <w:proofErr w:type="spellStart"/>
-      <w:r>
-        <w:t>và</w:t>
-      </w:r>
-      <w:proofErr w:type="spellEnd"/>
-      <w:r>
-        <w:t xml:space="preserve"> </w:t>
-      </w:r>
-      <w:proofErr w:type="spellStart"/>
-      <w:r>
-        <w:t>cộng</w:t>
-      </w:r>
-      <w:proofErr w:type="spellEnd"/>
-      <w:r>
-        <w:t xml:space="preserve"> </w:t>
-      </w:r>
-      <w:proofErr w:type="spellStart"/>
-      <w:r>
-        <w:t>tất</w:t>
-      </w:r>
-      <w:proofErr w:type="spellEnd"/>
-      <w:r>
-        <w:t xml:space="preserve"> </w:t>
-      </w:r>
-      <w:proofErr w:type="spellStart"/>
-      <w:r>
-        <w:t>cả</w:t>
-      </w:r>
-      <w:proofErr w:type="spellEnd"/>
-      <w:r>
-        <w:t xml:space="preserve"> </w:t>
-      </w:r>
-      <w:proofErr w:type="spellStart"/>
-      <w:r>
-        <w:t>lại</w:t>
-      </w:r>
-      <w:proofErr w:type="spellEnd"/>
-      <w:r>
-        <w:t xml:space="preserve"> </w:t>
+        <w:t xml:space="preserve">        { </w:t>
       </w:r>
     </w:p>
     <w:p>
@@ -11046,106 +10914,6 @@
         <w:ind w:left="-5" w:right="53"/>
       </w:pPr>
       <w:r>
-        <w:t xml:space="preserve">        double </w:t>
-      </w:r>
-      <w:proofErr w:type="spellStart"/>
-      <w:r>
-        <w:t>tongDiem</w:t>
-      </w:r>
-      <w:proofErr w:type="spellEnd"/>
-      <w:r>
-        <w:t xml:space="preserve"> = </w:t>
-      </w:r>
-      <w:proofErr w:type="gramStart"/>
-      <w:r>
-        <w:t>0;</w:t>
-      </w:r>
-      <w:proofErr w:type="gramEnd"/>
-      <w:r>
-        <w:t xml:space="preserve"> </w:t>
-      </w:r>
-    </w:p>
-    <w:p>
-      <w:pPr>
-        <w:spacing w:after="15" w:line="259" w:lineRule="auto"/>
-        <w:ind w:left="0" w:firstLine="0"/>
-      </w:pPr>
-      <w:r>
-        <w:t xml:space="preserve"> </w:t>
-      </w:r>
-    </w:p>
-    <w:p>
-      <w:pPr>
-        <w:ind w:left="-5" w:right="53"/>
-      </w:pPr>
-      <w:r>
-        <w:t xml:space="preserve">        int j = </w:t>
-      </w:r>
-      <w:proofErr w:type="gramStart"/>
-      <w:r>
-        <w:t>0;</w:t>
-      </w:r>
-      <w:proofErr w:type="gramEnd"/>
-      <w:r>
-        <w:t xml:space="preserve"> </w:t>
-      </w:r>
-    </w:p>
-    <w:p>
-      <w:pPr>
-        <w:spacing w:after="0" w:line="259" w:lineRule="auto"/>
-        <w:ind w:left="0" w:firstLine="0"/>
-      </w:pPr>
-      <w:r>
-        <w:t xml:space="preserve"> </w:t>
-      </w:r>
-    </w:p>
-    <w:p>
-      <w:pPr>
-        <w:ind w:left="-5" w:right="53"/>
-      </w:pPr>
-      <w:r>
-        <w:t xml:space="preserve">        while (j &lt; </w:t>
-      </w:r>
-      <w:proofErr w:type="spellStart"/>
-      <w:r>
-        <w:t>diemSV.Length</w:t>
-      </w:r>
-      <w:proofErr w:type="spellEnd"/>
-      <w:r>
-        <w:t xml:space="preserve">) </w:t>
-      </w:r>
-    </w:p>
-    <w:p>
-      <w:pPr>
-        <w:spacing w:after="15" w:line="259" w:lineRule="auto"/>
-        <w:ind w:left="0" w:firstLine="0"/>
-      </w:pPr>
-      <w:r>
-        <w:t xml:space="preserve"> </w:t>
-      </w:r>
-    </w:p>
-    <w:p>
-      <w:pPr>
-        <w:ind w:left="-5" w:right="53"/>
-      </w:pPr>
-      <w:r>
-        <w:t xml:space="preserve">        { </w:t>
-      </w:r>
-    </w:p>
-    <w:p>
-      <w:pPr>
-        <w:spacing w:after="15" w:line="259" w:lineRule="auto"/>
-        <w:ind w:left="0" w:firstLine="0"/>
-      </w:pPr>
-      <w:r>
-        <w:t xml:space="preserve"> </w:t>
-      </w:r>
-    </w:p>
-    <w:p>
-      <w:pPr>
-        <w:ind w:left="-5" w:right="53"/>
-      </w:pPr>
-      <w:r>
         <w:t xml:space="preserve">            // (</w:t>
       </w:r>
       <w:proofErr w:type="spellStart"/>
@@ -11178,15 +10946,7 @@
       </w:r>
       <w:proofErr w:type="spellEnd"/>
       <w:r>
-        <w:t xml:space="preserve"> </w:t>
-      </w:r>
-      <w:proofErr w:type="spellStart"/>
-      <w:r>
-        <w:t>đây</w:t>
-      </w:r>
-      <w:proofErr w:type="spellEnd"/>
-      <w:r>
-        <w:t xml:space="preserve">) </w:t>
+        <w:t xml:space="preserve"> đây) </w:t>
       </w:r>
     </w:p>
     <w:p>
@@ -11685,15 +11445,7 @@
       </w:r>
       <w:proofErr w:type="spellEnd"/>
       <w:r>
-        <w:t xml:space="preserve"> </w:t>
-      </w:r>
-      <w:proofErr w:type="spellStart"/>
-      <w:r>
-        <w:t>trợ</w:t>
-      </w:r>
-      <w:proofErr w:type="spellEnd"/>
-      <w:r>
-        <w:t xml:space="preserve"> </w:t>
+        <w:t xml:space="preserve"> trợ </w:t>
       </w:r>
       <w:proofErr w:type="spellStart"/>
       <w:r>
@@ -12317,15 +12069,7 @@
       </w:r>
       <w:proofErr w:type="spellEnd"/>
       <w:r>
-        <w:t xml:space="preserve"> </w:t>
-      </w:r>
-      <w:proofErr w:type="spellStart"/>
-      <w:r>
-        <w:t>lặp</w:t>
-      </w:r>
-      <w:proofErr w:type="spellEnd"/>
-      <w:r>
-        <w:t xml:space="preserve"> for</w:t>
+        <w:t xml:space="preserve"> lặp for</w:t>
       </w:r>
     </w:p>
     <w:p>
@@ -12492,15 +12236,7 @@
       </w:r>
       <w:proofErr w:type="spellEnd"/>
       <w:r>
-        <w:t xml:space="preserve">; </w:t>
-      </w:r>
-      <w:proofErr w:type="spellStart"/>
-      <w:r>
-        <w:t>i</w:t>
-      </w:r>
-      <w:proofErr w:type="spellEnd"/>
-      <w:r>
-        <w:t>++)</w:t>
+        <w:t>; i++)</w:t>
       </w:r>
     </w:p>
     <w:p>
@@ -12558,13 +12294,8 @@
       </w:r>
       <w:proofErr w:type="spellEnd"/>
       <w:r>
-        <w:t xml:space="preserve"> </w:t>
-      </w:r>
-      <w:proofErr w:type="spellStart"/>
-      <w:r>
-        <w:t>loại</w:t>
-      </w:r>
-      <w:proofErr w:type="spellEnd"/>
+        <w:t xml:space="preserve"> loại</w:t>
+      </w:r>
     </w:p>
     <w:p>
       <w:pPr>
@@ -12927,21 +12658,8 @@
       </w:r>
       <w:proofErr w:type="spellEnd"/>
       <w:r>
-        <w:t xml:space="preserve"> </w:t>
-      </w:r>
-      <w:proofErr w:type="spellStart"/>
-      <w:r>
-        <w:t>dồn</w:t>
-      </w:r>
-      <w:proofErr w:type="spellEnd"/>
-      <w:r>
-        <w:t xml:space="preserve"> </w:t>
-      </w:r>
-      <w:proofErr w:type="spellStart"/>
-      <w:r>
-        <w:t>điểm</w:t>
-      </w:r>
-      <w:proofErr w:type="spellEnd"/>
+        <w:t xml:space="preserve"> dồn điểm</w:t>
+      </w:r>
     </w:p>
     <w:p>
       <w:pPr>
@@ -13843,15 +13561,7 @@
       </w:r>
       <w:proofErr w:type="spellEnd"/>
       <w:r>
-        <w:t xml:space="preserve"> </w:t>
-      </w:r>
-      <w:proofErr w:type="spellStart"/>
-      <w:r>
-        <w:t>gì</w:t>
-      </w:r>
-      <w:proofErr w:type="spellEnd"/>
-      <w:r>
-        <w:t xml:space="preserve">? Khi </w:t>
+        <w:t xml:space="preserve"> gì? Khi </w:t>
       </w:r>
       <w:proofErr w:type="spellStart"/>
       <w:r>
@@ -15521,6 +15231,7 @@
   <w:style w:type="character" w:default="1" w:styleId="DefaultParagraphFont">
     <w:name w:val="Default Paragraph Font"/>
     <w:uiPriority w:val="1"/>
+    <w:semiHidden/>
     <w:unhideWhenUsed/>
   </w:style>
   <w:style w:type="table" w:default="1" w:styleId="TableNormal">

</xml_diff>